<commit_message>
added built in modal dialogue
</commit_message>
<xml_diff>
--- a/documentation/Container.docx
+++ b/documentation/Container.docx
@@ -13,7 +13,27 @@
         <w:rPr>
           <w:sz w:val="32"/>
         </w:rPr>
-        <w:t>NGSP Container – the building bricks of the engine</w:t>
+        <w:t>NG</w:t>
+      </w:r>
+      <w:r>
+        <w:rPr>
+          <w:sz w:val="32"/>
+        </w:rPr>
+        <w:t>P</w:t>
+      </w:r>
+      <w:r>
+        <w:rPr>
+          <w:sz w:val="32"/>
+        </w:rPr>
+        <w:t>S</w:t>
+      </w:r>
+      <w:bookmarkStart w:id="0" w:name="_GoBack"/>
+      <w:bookmarkEnd w:id="0"/>
+      <w:r>
+        <w:rPr>
+          <w:sz w:val="32"/>
+        </w:rPr>
+        <w:t xml:space="preserve"> Container – the building bricks of the engine</w:t>
       </w:r>
     </w:p>
     <w:p>
@@ -1380,10 +1400,7 @@
         <w:t>autoWidth</w:t>
       </w:r>
       <w:r>
-        <w:t xml:space="preserve">  </w:t>
-      </w:r>
-      <w:r>
-        <w:t>- how wide is the container in relation to its parent’s width ( percentage )</w:t>
+        <w:t xml:space="preserve">  - how wide is the container in relation to its parent’s width ( percentage )</w:t>
       </w:r>
     </w:p>
     <w:p>
@@ -1401,31 +1418,67 @@
         <w:t>autoHeight</w:t>
       </w:r>
       <w:r>
+        <w:t xml:space="preserve">  - how high is the container in relation to its parent’s height</w:t>
+      </w:r>
+    </w:p>
+    <w:p>
+      <w:pPr>
+        <w:pStyle w:val="ListParagraph"/>
+        <w:ind w:left="-851" w:firstLine="142"/>
+      </w:pPr>
+      <w:r>
+        <w:t>this.</w:t>
+      </w:r>
+      <w:r>
+        <w:rPr>
+          <w:b/>
+        </w:rPr>
+        <w:t>autoX</w:t>
+      </w:r>
+      <w:r>
+        <w:t xml:space="preserve"> – how far from the parent’s (0,0) point is the (0,0) point of the container</w:t>
+      </w:r>
+    </w:p>
+    <w:p>
+      <w:pPr>
+        <w:pStyle w:val="ListParagraph"/>
+        <w:ind w:left="-851" w:firstLine="142"/>
+      </w:pPr>
+      <w:r>
+        <w:t>this.</w:t>
+      </w:r>
+      <w:r>
+        <w:rPr>
+          <w:b/>
+        </w:rPr>
+        <w:t>autoY</w:t>
+      </w:r>
+      <w:r>
         <w:t xml:space="preserve"> </w:t>
       </w:r>
-      <w:r>
-        <w:t xml:space="preserve"> - how high is the container in relation to its parent’s height</w:t>
-      </w:r>
     </w:p>
     <w:p>
       <w:pPr>
         <w:pStyle w:val="ListParagraph"/>
         <w:ind w:left="-851" w:firstLine="142"/>
       </w:pPr>
-      <w:r>
-        <w:t>this.</w:t>
+    </w:p>
+    <w:p>
+      <w:pPr>
+        <w:pStyle w:val="ListParagraph"/>
+        <w:ind w:left="-851" w:firstLine="142"/>
+      </w:pPr>
+      <w:r>
+        <w:t>c.</w:t>
       </w:r>
       <w:r>
         <w:rPr>
           <w:b/>
         </w:rPr>
-        <w:t>autoX</w:t>
-      </w:r>
-      <w:r>
-        <w:t xml:space="preserve"> </w:t>
-      </w:r>
-      <w:r>
-        <w:t>– how far from the parent’s (0,0) point is the (0,0) point of the container</w:t>
+        <w:t>sampleAutoSizePos</w:t>
+      </w:r>
+      <w:r>
+        <w:t xml:space="preserve"> – calculates the above properties</w:t>
       </w:r>
     </w:p>
     <w:p>
@@ -1434,16 +1487,25 @@
         <w:ind w:left="-851" w:firstLine="142"/>
       </w:pPr>
       <w:r>
-        <w:t>this.</w:t>
+        <w:t>c.</w:t>
       </w:r>
       <w:r>
         <w:rPr>
           <w:b/>
         </w:rPr>
-        <w:t>autoY</w:t>
-      </w:r>
-      <w:r>
-        <w:t xml:space="preserve"> </w:t>
+        <w:t>updateAutoSizePos</w:t>
+      </w:r>
+      <w:r>
+        <w:t xml:space="preserve">  - applies the above properties</w:t>
+      </w:r>
+      <w:r>
+        <w:t xml:space="preserve"> ( s</w:t>
+      </w:r>
+      <w:r>
+        <w:t>e</w:t>
+      </w:r>
+      <w:r>
+        <w:t>ts the container’s size and position )</w:t>
       </w:r>
     </w:p>
     <w:p>
@@ -1451,6 +1513,24 @@
         <w:pStyle w:val="ListParagraph"/>
         <w:ind w:left="-851" w:firstLine="142"/>
       </w:pPr>
+      <w:r>
+        <w:t>c.</w:t>
+      </w:r>
+      <w:r>
+        <w:rPr>
+          <w:b/>
+        </w:rPr>
+        <w:t>setAutoWidth</w:t>
+      </w:r>
+      <w:r>
+        <w:rPr>
+          <w:b/>
+        </w:rPr>
+        <w:t xml:space="preserve"> – </w:t>
+      </w:r>
+      <w:r>
+        <w:t>sets the width percentage and applies the change to the actual size</w:t>
+      </w:r>
     </w:p>
     <w:p>
       <w:pPr>
@@ -1458,19 +1538,40 @@
         <w:ind w:left="-851" w:firstLine="142"/>
       </w:pPr>
       <w:r>
+        <w:t>c</w:t>
+      </w:r>
+      <w:r>
+        <w:rPr>
+          <w:b/>
+        </w:rPr>
+        <w:t>.setAutoHeight</w:t>
+      </w:r>
+      <w:r>
+        <w:t xml:space="preserve">  - sets the height percentage and applies the change</w:t>
+      </w:r>
+    </w:p>
+    <w:p>
+      <w:pPr>
+        <w:pStyle w:val="ListParagraph"/>
+        <w:ind w:left="-851" w:firstLine="142"/>
+      </w:pPr>
+      <w:r>
         <w:t>c.</w:t>
       </w:r>
       <w:r>
         <w:rPr>
           <w:b/>
         </w:rPr>
-        <w:t>sampleAutoSizePos</w:t>
-      </w:r>
-      <w:r>
-        <w:t xml:space="preserve"> </w:t>
-      </w:r>
-      <w:r>
-        <w:t>– calculates the above properties</w:t>
+        <w:t xml:space="preserve">setAutoX </w:t>
+      </w:r>
+      <w:r>
+        <w:rPr>
+          <w:b/>
+        </w:rPr>
+        <w:t xml:space="preserve"> - </w:t>
+      </w:r>
+      <w:r>
+        <w:t>sets the x percentage and applies</w:t>
       </w:r>
     </w:p>
     <w:p>
@@ -1479,132 +1580,16 @@
         <w:ind w:left="-851" w:firstLine="142"/>
       </w:pPr>
       <w:r>
-        <w:t>c</w:t>
-      </w:r>
-      <w:r>
-        <w:t>.</w:t>
+        <w:t>c.</w:t>
       </w:r>
       <w:r>
         <w:rPr>
           <w:b/>
         </w:rPr>
-        <w:t>updateAutoSizePos</w:t>
-      </w:r>
-      <w:r>
-        <w:t xml:space="preserve"> </w:t>
-      </w:r>
-      <w:r>
-        <w:t xml:space="preserve"> - applies the above properties</w:t>
-      </w:r>
-      <w:r>
-        <w:t xml:space="preserve"> ( s</w:t>
-      </w:r>
-      <w:r>
-        <w:t>e</w:t>
-      </w:r>
-      <w:bookmarkStart w:id="0" w:name="_GoBack"/>
-      <w:bookmarkEnd w:id="0"/>
-      <w:r>
-        <w:t>ts the container’s size and position )</w:t>
-      </w:r>
-    </w:p>
-    <w:p>
-      <w:pPr>
-        <w:pStyle w:val="ListParagraph"/>
-        <w:ind w:left="-851" w:firstLine="142"/>
-      </w:pPr>
-      <w:r>
-        <w:t>c</w:t>
-      </w:r>
-      <w:r>
-        <w:t>.</w:t>
-      </w:r>
-      <w:r>
-        <w:rPr>
-          <w:b/>
-        </w:rPr>
-        <w:t>setAutoWidth</w:t>
-      </w:r>
-      <w:r>
-        <w:rPr>
-          <w:b/>
-        </w:rPr>
-        <w:t xml:space="preserve"> – </w:t>
-      </w:r>
-      <w:r>
-        <w:t>sets the width percentage and applies the change to the actual size</w:t>
-      </w:r>
-    </w:p>
-    <w:p>
-      <w:pPr>
-        <w:pStyle w:val="ListParagraph"/>
-        <w:ind w:left="-851" w:firstLine="142"/>
-      </w:pPr>
-      <w:r>
-        <w:t>c</w:t>
-      </w:r>
-      <w:r>
-        <w:rPr>
-          <w:b/>
-        </w:rPr>
-        <w:t>.setAutoHeight</w:t>
-      </w:r>
-      <w:r>
-        <w:t xml:space="preserve"> </w:t>
-      </w:r>
-      <w:r>
-        <w:t xml:space="preserve"> - sets the height percentage and applies the change</w:t>
-      </w:r>
-    </w:p>
-    <w:p>
-      <w:pPr>
-        <w:pStyle w:val="ListParagraph"/>
-        <w:ind w:left="-851" w:firstLine="142"/>
-      </w:pPr>
-      <w:r>
-        <w:t>c</w:t>
-      </w:r>
-      <w:r>
-        <w:t>.</w:t>
-      </w:r>
-      <w:r>
-        <w:rPr>
-          <w:b/>
-        </w:rPr>
-        <w:t xml:space="preserve">setAutoX </w:t>
-      </w:r>
-      <w:r>
-        <w:rPr>
-          <w:b/>
-        </w:rPr>
-        <w:t xml:space="preserve"> - </w:t>
-      </w:r>
-      <w:r>
-        <w:t>sets the x percentage and applies</w:t>
-      </w:r>
-    </w:p>
-    <w:p>
-      <w:pPr>
-        <w:pStyle w:val="ListParagraph"/>
-        <w:ind w:left="-851" w:firstLine="142"/>
-      </w:pPr>
-      <w:r>
-        <w:t>c</w:t>
-      </w:r>
-      <w:r>
-        <w:t>.</w:t>
-      </w:r>
-      <w:r>
-        <w:rPr>
-          <w:b/>
-        </w:rPr>
         <w:t>setAutoY</w:t>
       </w:r>
       <w:r>
-        <w:t xml:space="preserve"> </w:t>
-      </w:r>
-      <w:r>
-        <w:t>– sets the y percentage and applies</w:t>
+        <w:t xml:space="preserve"> – sets the y percentage and applies</w:t>
       </w:r>
     </w:p>
     <w:p>

</xml_diff>